<commit_message>
updated analyses and files
</commit_message>
<xml_diff>
--- a/list of exp.docx
+++ b/list of exp.docx
@@ -1,6 +1,6 @@
 
 <file path=word/document.xml><?xml version="1.0" encoding="utf-8"?>
-<w:document xmlns:wpc="http://schemas.microsoft.com/office/word/2010/wordprocessingCanvas" xmlns:mo="http://schemas.microsoft.com/office/mac/office/2008/main" xmlns:mc="http://schemas.openxmlformats.org/markup-compatibility/2006" xmlns:mv="urn:schemas-microsoft-com:mac:vml" xmlns:o="urn:schemas-microsoft-com:office:office" xmlns:r="http://schemas.openxmlformats.org/officeDocument/2006/relationships" xmlns:m="http://schemas.openxmlformats.org/officeDocument/2006/math" xmlns:v="urn:schemas-microsoft-com:vml" xmlns:wp14="http://schemas.microsoft.com/office/word/2010/wordprocessingDrawing" xmlns:wp="http://schemas.openxmlformats.org/drawingml/2006/wordprocessingDrawing" xmlns:w10="urn:schemas-microsoft-com:office:word" xmlns:w="http://schemas.openxmlformats.org/wordprocessingml/2006/main" xmlns:w14="http://schemas.microsoft.com/office/word/2010/wordml" xmlns:w15="http://schemas.microsoft.com/office/word/2012/wordml" xmlns:wpg="http://schemas.microsoft.com/office/word/2010/wordprocessingGroup" xmlns:wpi="http://schemas.microsoft.com/office/word/2010/wordprocessingInk" xmlns:wne="http://schemas.microsoft.com/office/word/2006/wordml" xmlns:wps="http://schemas.microsoft.com/office/word/2010/wordprocessingShape" mc:Ignorable="w14 w15 wp14">
+<w:document xmlns:wpc="http://schemas.microsoft.com/office/word/2010/wordprocessingCanvas" xmlns:cx="http://schemas.microsoft.com/office/drawing/2014/chartex" xmlns:cx1="http://schemas.microsoft.com/office/drawing/2015/9/8/chartex" xmlns:cx2="http://schemas.microsoft.com/office/drawing/2015/10/21/chartex" xmlns:cx3="http://schemas.microsoft.com/office/drawing/2016/5/9/chartex" xmlns:cx4="http://schemas.microsoft.com/office/drawing/2016/5/10/chartex" xmlns:cx5="http://schemas.microsoft.com/office/drawing/2016/5/11/chartex" xmlns:cx6="http://schemas.microsoft.com/office/drawing/2016/5/12/chartex" xmlns:cx7="http://schemas.microsoft.com/office/drawing/2016/5/13/chartex" xmlns:cx8="http://schemas.microsoft.com/office/drawing/2016/5/14/chartex" xmlns:mc="http://schemas.openxmlformats.org/markup-compatibility/2006" xmlns:aink="http://schemas.microsoft.com/office/drawing/2016/ink" xmlns:am3d="http://schemas.microsoft.com/office/drawing/2017/model3d" xmlns:o="urn:schemas-microsoft-com:office:office" xmlns:r="http://schemas.openxmlformats.org/officeDocument/2006/relationships" xmlns:m="http://schemas.openxmlformats.org/officeDocument/2006/math" xmlns:v="urn:schemas-microsoft-com:vml" xmlns:wp14="http://schemas.microsoft.com/office/word/2010/wordprocessingDrawing" xmlns:wp="http://schemas.openxmlformats.org/drawingml/2006/wordprocessingDrawing" xmlns:w10="urn:schemas-microsoft-com:office:word" xmlns:w="http://schemas.openxmlformats.org/wordprocessingml/2006/main" xmlns:w14="http://schemas.microsoft.com/office/word/2010/wordml" xmlns:w15="http://schemas.microsoft.com/office/word/2012/wordml" xmlns:w16cid="http://schemas.microsoft.com/office/word/2016/wordml/cid" xmlns:w16se="http://schemas.microsoft.com/office/word/2015/wordml/symex" xmlns:wpg="http://schemas.microsoft.com/office/word/2010/wordprocessingGroup" xmlns:wpi="http://schemas.microsoft.com/office/word/2010/wordprocessingInk" xmlns:wne="http://schemas.microsoft.com/office/word/2006/wordml" xmlns:wps="http://schemas.microsoft.com/office/word/2010/wordprocessingShape" mc:Ignorable="w14 w15 w16se w16cid wp14">
   <w:body>
     <w:p>
       <w:pPr>
@@ -517,6 +517,7 @@
           <w:numId w:val="2"/>
         </w:numPr>
       </w:pPr>
+      <w:commentRangeStart w:id="0"/>
       <w:r>
         <w:lastRenderedPageBreak/>
         <w:t>Version A versus A.2 – would answer if word list made a difference (if so ditch word list 2 ha!)</w:t>
@@ -569,6 +570,13 @@
       <w:r>
         <w:t>DV: correct (1) versus incorrect (0)</w:t>
       </w:r>
+      <w:commentRangeEnd w:id="0"/>
+      <w:r>
+        <w:rPr>
+          <w:rStyle w:val="CommentReference"/>
+        </w:rPr>
+        <w:commentReference w:id="0"/>
+      </w:r>
     </w:p>
     <w:p>
       <w:pPr>
@@ -639,6 +647,72 @@
         </w:numPr>
       </w:pPr>
       <w:r>
+        <w:t>Version A singles versus Groups</w:t>
+      </w:r>
+    </w:p>
+    <w:p>
+      <w:pPr>
+        <w:pStyle w:val="ListParagraph"/>
+        <w:numPr>
+          <w:ilvl w:val="1"/>
+          <w:numId w:val="2"/>
+        </w:numPr>
+      </w:pPr>
+      <w:r>
+        <w:t xml:space="preserve">Multilevel log regression </w:t>
+      </w:r>
+    </w:p>
+    <w:p>
+      <w:pPr>
+        <w:pStyle w:val="ListParagraph"/>
+        <w:numPr>
+          <w:ilvl w:val="1"/>
+          <w:numId w:val="2"/>
+        </w:numPr>
+      </w:pPr>
+      <w:r>
+        <w:t>Random: participant, word?</w:t>
+      </w:r>
+    </w:p>
+    <w:p>
+      <w:pPr>
+        <w:pStyle w:val="ListParagraph"/>
+        <w:numPr>
+          <w:ilvl w:val="1"/>
+          <w:numId w:val="2"/>
+        </w:numPr>
+      </w:pPr>
+      <w:r>
+        <w:t>IVs: Singles/Groups, Points (sort of L, M, H words)</w:t>
+      </w:r>
+    </w:p>
+    <w:p>
+      <w:pPr>
+        <w:pStyle w:val="ListParagraph"/>
+        <w:numPr>
+          <w:ilvl w:val="1"/>
+          <w:numId w:val="2"/>
+        </w:numPr>
+      </w:pPr>
+      <w:r>
+        <w:t xml:space="preserve">DV: correct (1) versus incorrect (0) </w:t>
+      </w:r>
+    </w:p>
+    <w:p>
+      <w:pPr>
+        <w:pStyle w:val="ListParagraph"/>
+        <w:numPr>
+          <w:ilvl w:val="0"/>
+          <w:numId w:val="2"/>
+        </w:numPr>
+        <w:rPr>
+          <w:highlight w:val="yellow"/>
+        </w:rPr>
+      </w:pPr>
+      <w:r>
+        <w:rPr>
+          <w:highlight w:val="yellow"/>
+        </w:rPr>
         <w:t>Version C versus D – would answer if we are better if they are in order or not</w:t>
       </w:r>
     </w:p>
@@ -649,8 +723,14 @@
           <w:ilvl w:val="1"/>
           <w:numId w:val="2"/>
         </w:numPr>
-      </w:pPr>
-      <w:r>
+        <w:rPr>
+          <w:highlight w:val="yellow"/>
+        </w:rPr>
+      </w:pPr>
+      <w:r>
+        <w:rPr>
+          <w:highlight w:val="yellow"/>
+        </w:rPr>
         <w:t xml:space="preserve">Multilevel regression </w:t>
       </w:r>
     </w:p>
@@ -661,8 +741,14 @@
           <w:ilvl w:val="1"/>
           <w:numId w:val="2"/>
         </w:numPr>
-      </w:pPr>
-      <w:r>
+        <w:rPr>
+          <w:highlight w:val="yellow"/>
+        </w:rPr>
+      </w:pPr>
+      <w:r>
+        <w:rPr>
+          <w:highlight w:val="yellow"/>
+        </w:rPr>
         <w:t>Random: participant, word?</w:t>
       </w:r>
     </w:p>
@@ -673,8 +759,14 @@
           <w:ilvl w:val="1"/>
           <w:numId w:val="2"/>
         </w:numPr>
-      </w:pPr>
-      <w:r>
+        <w:rPr>
+          <w:highlight w:val="yellow"/>
+        </w:rPr>
+      </w:pPr>
+      <w:r>
+        <w:rPr>
+          <w:highlight w:val="yellow"/>
+        </w:rPr>
         <w:t>IVs: Version, Points (sort of L, M, H words)</w:t>
       </w:r>
     </w:p>
@@ -685,12 +777,15 @@
           <w:ilvl w:val="1"/>
           <w:numId w:val="2"/>
         </w:numPr>
-      </w:pPr>
-      <w:r>
-        <w:t xml:space="preserve">DV: </w:t>
-      </w:r>
-      <w:r>
-        <w:t xml:space="preserve">Score they guessed </w:t>
+        <w:rPr>
+          <w:highlight w:val="yellow"/>
+        </w:rPr>
+      </w:pPr>
+      <w:r>
+        <w:rPr>
+          <w:highlight w:val="yellow"/>
+        </w:rPr>
+        <w:t xml:space="preserve">DV: Score they guessed </w:t>
       </w:r>
     </w:p>
     <w:p>
@@ -702,19 +797,24 @@
         </w:numPr>
       </w:pPr>
       <w:r>
-        <w:t>Version A singles versus Groups</w:t>
-      </w:r>
-    </w:p>
-    <w:p>
-      <w:pPr>
-        <w:pStyle w:val="ListParagraph"/>
-        <w:numPr>
-          <w:ilvl w:val="1"/>
-          <w:numId w:val="2"/>
-        </w:numPr>
-      </w:pPr>
-      <w:r>
-        <w:t xml:space="preserve">Multilevel log regression </w:t>
+        <w:t>Version D single</w:t>
+      </w:r>
+      <w:bookmarkStart w:id="1" w:name="_GoBack"/>
+      <w:bookmarkEnd w:id="1"/>
+      <w:r>
+        <w:t>s versus Groups</w:t>
+      </w:r>
+    </w:p>
+    <w:p>
+      <w:pPr>
+        <w:pStyle w:val="ListParagraph"/>
+        <w:numPr>
+          <w:ilvl w:val="1"/>
+          <w:numId w:val="2"/>
+        </w:numPr>
+      </w:pPr>
+      <w:r>
+        <w:t xml:space="preserve">Multilevel regression </w:t>
       </w:r>
     </w:p>
     <w:p>
@@ -738,85 +838,7 @@
         </w:numPr>
       </w:pPr>
       <w:r>
-        <w:t xml:space="preserve">IVs: </w:t>
-      </w:r>
-      <w:r>
-        <w:t xml:space="preserve">Singles/Groups, </w:t>
-      </w:r>
-      <w:r>
-        <w:t>Points (sort of L, M, H words)</w:t>
-      </w:r>
-    </w:p>
-    <w:p>
-      <w:pPr>
-        <w:pStyle w:val="ListParagraph"/>
-        <w:numPr>
-          <w:ilvl w:val="1"/>
-          <w:numId w:val="2"/>
-        </w:numPr>
-      </w:pPr>
-      <w:r>
-        <w:t xml:space="preserve">DV: </w:t>
-      </w:r>
-      <w:r>
-        <w:t>correct (1) versus incorrect (0)</w:t>
-      </w:r>
-      <w:r>
-        <w:t xml:space="preserve"> </w:t>
-      </w:r>
-    </w:p>
-    <w:p>
-      <w:pPr>
-        <w:pStyle w:val="ListParagraph"/>
-        <w:numPr>
-          <w:ilvl w:val="0"/>
-          <w:numId w:val="2"/>
-        </w:numPr>
-      </w:pPr>
-      <w:r>
-        <w:t>Version D singles versus Groups</w:t>
-      </w:r>
-    </w:p>
-    <w:p>
-      <w:pPr>
-        <w:pStyle w:val="ListParagraph"/>
-        <w:numPr>
-          <w:ilvl w:val="1"/>
-          <w:numId w:val="2"/>
-        </w:numPr>
-      </w:pPr>
-      <w:r>
-        <w:t xml:space="preserve">Multilevel regression </w:t>
-      </w:r>
-    </w:p>
-    <w:p>
-      <w:pPr>
-        <w:pStyle w:val="ListParagraph"/>
-        <w:numPr>
-          <w:ilvl w:val="1"/>
-          <w:numId w:val="2"/>
-        </w:numPr>
-      </w:pPr>
-      <w:r>
-        <w:t>Random: participant, word?</w:t>
-      </w:r>
-    </w:p>
-    <w:p>
-      <w:pPr>
-        <w:pStyle w:val="ListParagraph"/>
-        <w:numPr>
-          <w:ilvl w:val="1"/>
-          <w:numId w:val="2"/>
-        </w:numPr>
-      </w:pPr>
-      <w:r>
-        <w:t xml:space="preserve">IVs: </w:t>
-      </w:r>
-      <w:r>
-        <w:t>Singles/groups</w:t>
-      </w:r>
-      <w:r>
-        <w:t>, Points (sort of L, M, H words)</w:t>
+        <w:t>IVs: Singles/groups, Points (sort of L, M, H words)</w:t>
       </w:r>
     </w:p>
     <w:p>
@@ -894,15 +916,7 @@
         </w:numPr>
       </w:pPr>
       <w:r>
-        <w:t xml:space="preserve">For each category </w:t>
-      </w:r>
-      <w:proofErr w:type="gramStart"/>
-      <w:r>
-        <w:t>word</w:t>
-      </w:r>
-      <w:proofErr w:type="gramEnd"/>
-      <w:r>
-        <w:t xml:space="preserve"> there were 3 types of cue words</w:t>
+        <w:t>For each category word there were 3 types of cue words</w:t>
       </w:r>
     </w:p>
     <w:p>
@@ -1032,10 +1046,7 @@
         <w:t>Mixed model design as described above with participant guess as last column.</w:t>
       </w:r>
     </w:p>
-    <w:p>
-      <w:bookmarkStart w:id="0" w:name="_GoBack"/>
-      <w:bookmarkEnd w:id="0"/>
-    </w:p>
+    <w:p/>
     <w:p>
       <w:r>
         <w:t>For guesses:</w:t>
@@ -1062,6 +1073,7 @@
         </w:numPr>
       </w:pPr>
       <w:r>
+        <w:lastRenderedPageBreak/>
         <w:t>Maybe the number of different guesses … i.e. were participants all guessing the same thing?</w:t>
       </w:r>
     </w:p>
@@ -1076,9 +1088,45 @@
 </w:document>
 </file>
 
+<file path=word/comments.xml><?xml version="1.0" encoding="utf-8"?>
+<w:comments xmlns:wpc="http://schemas.microsoft.com/office/word/2010/wordprocessingCanvas" xmlns:cx="http://schemas.microsoft.com/office/drawing/2014/chartex" xmlns:cx1="http://schemas.microsoft.com/office/drawing/2015/9/8/chartex" xmlns:cx2="http://schemas.microsoft.com/office/drawing/2015/10/21/chartex" xmlns:cx3="http://schemas.microsoft.com/office/drawing/2016/5/9/chartex" xmlns:cx4="http://schemas.microsoft.com/office/drawing/2016/5/10/chartex" xmlns:cx5="http://schemas.microsoft.com/office/drawing/2016/5/11/chartex" xmlns:cx6="http://schemas.microsoft.com/office/drawing/2016/5/12/chartex" xmlns:cx7="http://schemas.microsoft.com/office/drawing/2016/5/13/chartex" xmlns:cx8="http://schemas.microsoft.com/office/drawing/2016/5/14/chartex" xmlns:mc="http://schemas.openxmlformats.org/markup-compatibility/2006" xmlns:aink="http://schemas.microsoft.com/office/drawing/2016/ink" xmlns:am3d="http://schemas.microsoft.com/office/drawing/2017/model3d" xmlns:o="urn:schemas-microsoft-com:office:office" xmlns:r="http://schemas.openxmlformats.org/officeDocument/2006/relationships" xmlns:m="http://schemas.openxmlformats.org/officeDocument/2006/math" xmlns:v="urn:schemas-microsoft-com:vml" xmlns:wp14="http://schemas.microsoft.com/office/word/2010/wordprocessingDrawing" xmlns:wp="http://schemas.openxmlformats.org/drawingml/2006/wordprocessingDrawing" xmlns:w10="urn:schemas-microsoft-com:office:word" xmlns:w="http://schemas.openxmlformats.org/wordprocessingml/2006/main" xmlns:w14="http://schemas.microsoft.com/office/word/2010/wordml" xmlns:w15="http://schemas.microsoft.com/office/word/2012/wordml" xmlns:w16cid="http://schemas.microsoft.com/office/word/2016/wordml/cid" xmlns:w16se="http://schemas.microsoft.com/office/word/2015/wordml/symex" xmlns:wpg="http://schemas.microsoft.com/office/word/2010/wordprocessingGroup" xmlns:wpi="http://schemas.microsoft.com/office/word/2010/wordprocessingInk" xmlns:wne="http://schemas.microsoft.com/office/word/2006/wordml" xmlns:wps="http://schemas.microsoft.com/office/word/2010/wordprocessingShape" mc:Ignorable="w14 w15 w16se w16cid wp14">
+  <w:comment w:id="0" w:author="Buchanan, Erin M" w:date="2018-08-23T14:35:00Z" w:initials="BEM">
+    <w:p>
+      <w:pPr>
+        <w:pStyle w:val="CommentText"/>
+      </w:pPr>
+      <w:r>
+        <w:rPr>
+          <w:rStyle w:val="CommentReference"/>
+        </w:rPr>
+        <w:annotationRef/>
+      </w:r>
+      <w:r>
+        <w:t xml:space="preserve">We dropped the second word list because they were the same. </w:t>
+      </w:r>
+      <w:r>
+        <w:t xml:space="preserve"> </w:t>
+      </w:r>
+    </w:p>
+  </w:comment>
+</w:comments>
+</file>
+
+<file path=word/commentsExtended.xml><?xml version="1.0" encoding="utf-8"?>
+<w15:commentsEx xmlns:wpc="http://schemas.microsoft.com/office/word/2010/wordprocessingCanvas" xmlns:cx="http://schemas.microsoft.com/office/drawing/2014/chartex" xmlns:cx1="http://schemas.microsoft.com/office/drawing/2015/9/8/chartex" xmlns:cx2="http://schemas.microsoft.com/office/drawing/2015/10/21/chartex" xmlns:cx3="http://schemas.microsoft.com/office/drawing/2016/5/9/chartex" xmlns:cx4="http://schemas.microsoft.com/office/drawing/2016/5/10/chartex" xmlns:cx5="http://schemas.microsoft.com/office/drawing/2016/5/11/chartex" xmlns:cx6="http://schemas.microsoft.com/office/drawing/2016/5/12/chartex" xmlns:cx7="http://schemas.microsoft.com/office/drawing/2016/5/13/chartex" xmlns:cx8="http://schemas.microsoft.com/office/drawing/2016/5/14/chartex" xmlns:mc="http://schemas.openxmlformats.org/markup-compatibility/2006" xmlns:aink="http://schemas.microsoft.com/office/drawing/2016/ink" xmlns:am3d="http://schemas.microsoft.com/office/drawing/2017/model3d" xmlns:o="urn:schemas-microsoft-com:office:office" xmlns:r="http://schemas.openxmlformats.org/officeDocument/2006/relationships" xmlns:m="http://schemas.openxmlformats.org/officeDocument/2006/math" xmlns:v="urn:schemas-microsoft-com:vml" xmlns:wp14="http://schemas.microsoft.com/office/word/2010/wordprocessingDrawing" xmlns:wp="http://schemas.openxmlformats.org/drawingml/2006/wordprocessingDrawing" xmlns:w10="urn:schemas-microsoft-com:office:word" xmlns:w="http://schemas.openxmlformats.org/wordprocessingml/2006/main" xmlns:w14="http://schemas.microsoft.com/office/word/2010/wordml" xmlns:w15="http://schemas.microsoft.com/office/word/2012/wordml" xmlns:w16cid="http://schemas.microsoft.com/office/word/2016/wordml/cid" xmlns:w16se="http://schemas.microsoft.com/office/word/2015/wordml/symex" xmlns:wpg="http://schemas.microsoft.com/office/word/2010/wordprocessingGroup" xmlns:wpi="http://schemas.microsoft.com/office/word/2010/wordprocessingInk" xmlns:wne="http://schemas.microsoft.com/office/word/2006/wordml" xmlns:wps="http://schemas.microsoft.com/office/word/2010/wordprocessingShape" mc:Ignorable="w14 w15 w16se w16cid wp14">
+  <w15:commentEx w15:paraId="5BF574F3" w15:done="0"/>
+</w15:commentsEx>
+</file>
+
+<file path=word/commentsIds.xml><?xml version="1.0" encoding="utf-8"?>
+<w16cid:commentsIds xmlns:wpc="http://schemas.microsoft.com/office/word/2010/wordprocessingCanvas" xmlns:cx="http://schemas.microsoft.com/office/drawing/2014/chartex" xmlns:cx1="http://schemas.microsoft.com/office/drawing/2015/9/8/chartex" xmlns:cx2="http://schemas.microsoft.com/office/drawing/2015/10/21/chartex" xmlns:cx3="http://schemas.microsoft.com/office/drawing/2016/5/9/chartex" xmlns:cx4="http://schemas.microsoft.com/office/drawing/2016/5/10/chartex" xmlns:cx5="http://schemas.microsoft.com/office/drawing/2016/5/11/chartex" xmlns:cx6="http://schemas.microsoft.com/office/drawing/2016/5/12/chartex" xmlns:cx7="http://schemas.microsoft.com/office/drawing/2016/5/13/chartex" xmlns:cx8="http://schemas.microsoft.com/office/drawing/2016/5/14/chartex" xmlns:mc="http://schemas.openxmlformats.org/markup-compatibility/2006" xmlns:aink="http://schemas.microsoft.com/office/drawing/2016/ink" xmlns:am3d="http://schemas.microsoft.com/office/drawing/2017/model3d" xmlns:o="urn:schemas-microsoft-com:office:office" xmlns:r="http://schemas.openxmlformats.org/officeDocument/2006/relationships" xmlns:m="http://schemas.openxmlformats.org/officeDocument/2006/math" xmlns:v="urn:schemas-microsoft-com:vml" xmlns:wp14="http://schemas.microsoft.com/office/word/2010/wordprocessingDrawing" xmlns:wp="http://schemas.openxmlformats.org/drawingml/2006/wordprocessingDrawing" xmlns:w10="urn:schemas-microsoft-com:office:word" xmlns:w="http://schemas.openxmlformats.org/wordprocessingml/2006/main" xmlns:w14="http://schemas.microsoft.com/office/word/2010/wordml" xmlns:w15="http://schemas.microsoft.com/office/word/2012/wordml" xmlns:w16cid="http://schemas.microsoft.com/office/word/2016/wordml/cid" xmlns:w16se="http://schemas.microsoft.com/office/word/2015/wordml/symex" xmlns:wpg="http://schemas.microsoft.com/office/word/2010/wordprocessingGroup" xmlns:wpi="http://schemas.microsoft.com/office/word/2010/wordprocessingInk" xmlns:wne="http://schemas.microsoft.com/office/word/2006/wordml" xmlns:wps="http://schemas.microsoft.com/office/word/2010/wordprocessingShape" mc:Ignorable="w14 w15 w16se w16cid wp14">
+  <w16cid:commentId w16cid:paraId="5BF574F3" w16cid:durableId="1F2944A9"/>
+</w16cid:commentsIds>
+</file>
+
 <file path=word/numbering.xml><?xml version="1.0" encoding="utf-8"?>
-<w:numbering xmlns:wpc="http://schemas.microsoft.com/office/word/2010/wordprocessingCanvas" xmlns:mo="http://schemas.microsoft.com/office/mac/office/2008/main" xmlns:mc="http://schemas.openxmlformats.org/markup-compatibility/2006" xmlns:mv="urn:schemas-microsoft-com:mac:vml" xmlns:o="urn:schemas-microsoft-com:office:office" xmlns:r="http://schemas.openxmlformats.org/officeDocument/2006/relationships" xmlns:m="http://schemas.openxmlformats.org/officeDocument/2006/math" xmlns:v="urn:schemas-microsoft-com:vml" xmlns:wp14="http://schemas.microsoft.com/office/word/2010/wordprocessingDrawing" xmlns:wp="http://schemas.openxmlformats.org/drawingml/2006/wordprocessingDrawing" xmlns:w10="urn:schemas-microsoft-com:office:word" xmlns:w="http://schemas.openxmlformats.org/wordprocessingml/2006/main" xmlns:w14="http://schemas.microsoft.com/office/word/2010/wordml" xmlns:w15="http://schemas.microsoft.com/office/word/2012/wordml" xmlns:wpg="http://schemas.microsoft.com/office/word/2010/wordprocessingGroup" xmlns:wpi="http://schemas.microsoft.com/office/word/2010/wordprocessingInk" xmlns:wne="http://schemas.microsoft.com/office/word/2006/wordml" xmlns:wps="http://schemas.microsoft.com/office/word/2010/wordprocessingShape" mc:Ignorable="w14 w15 wp14">
-  <w:abstractNum w:abstractNumId="0">
+<w:numbering xmlns:wpc="http://schemas.microsoft.com/office/word/2010/wordprocessingCanvas" xmlns:cx="http://schemas.microsoft.com/office/drawing/2014/chartex" xmlns:cx1="http://schemas.microsoft.com/office/drawing/2015/9/8/chartex" xmlns:cx2="http://schemas.microsoft.com/office/drawing/2015/10/21/chartex" xmlns:cx3="http://schemas.microsoft.com/office/drawing/2016/5/9/chartex" xmlns:cx4="http://schemas.microsoft.com/office/drawing/2016/5/10/chartex" xmlns:cx5="http://schemas.microsoft.com/office/drawing/2016/5/11/chartex" xmlns:cx6="http://schemas.microsoft.com/office/drawing/2016/5/12/chartex" xmlns:cx7="http://schemas.microsoft.com/office/drawing/2016/5/13/chartex" xmlns:cx8="http://schemas.microsoft.com/office/drawing/2016/5/14/chartex" xmlns:mc="http://schemas.openxmlformats.org/markup-compatibility/2006" xmlns:aink="http://schemas.microsoft.com/office/drawing/2016/ink" xmlns:am3d="http://schemas.microsoft.com/office/drawing/2017/model3d" xmlns:o="urn:schemas-microsoft-com:office:office" xmlns:r="http://schemas.openxmlformats.org/officeDocument/2006/relationships" xmlns:m="http://schemas.openxmlformats.org/officeDocument/2006/math" xmlns:v="urn:schemas-microsoft-com:vml" xmlns:wp14="http://schemas.microsoft.com/office/word/2010/wordprocessingDrawing" xmlns:wp="http://schemas.openxmlformats.org/drawingml/2006/wordprocessingDrawing" xmlns:w10="urn:schemas-microsoft-com:office:word" xmlns:w="http://schemas.openxmlformats.org/wordprocessingml/2006/main" xmlns:w14="http://schemas.microsoft.com/office/word/2010/wordml" xmlns:w15="http://schemas.microsoft.com/office/word/2012/wordml" xmlns:w16cid="http://schemas.microsoft.com/office/word/2016/wordml/cid" xmlns:w16se="http://schemas.microsoft.com/office/word/2015/wordml/symex" xmlns:wpg="http://schemas.microsoft.com/office/word/2010/wordprocessingGroup" xmlns:wpi="http://schemas.microsoft.com/office/word/2010/wordprocessingInk" xmlns:wne="http://schemas.microsoft.com/office/word/2006/wordml" xmlns:wps="http://schemas.microsoft.com/office/word/2010/wordprocessingShape" mc:Ignorable="w14 w15 w16se w16cid wp14">
+  <w:abstractNum w:abstractNumId="0" w15:restartNumberingAfterBreak="0">
     <w:nsid w:val="383A3BAC"/>
     <w:multiLevelType w:val="hybridMultilevel"/>
     <w:tmpl w:val="FCDE71EC"/>
@@ -1191,7 +1239,7 @@
       </w:rPr>
     </w:lvl>
   </w:abstractNum>
-  <w:abstractNum w:abstractNumId="1">
+  <w:abstractNum w:abstractNumId="1" w15:restartNumberingAfterBreak="0">
     <w:nsid w:val="441B156D"/>
     <w:multiLevelType w:val="hybridMultilevel"/>
     <w:tmpl w:val="3A147782"/>
@@ -1304,7 +1352,7 @@
       </w:rPr>
     </w:lvl>
   </w:abstractNum>
-  <w:abstractNum w:abstractNumId="2">
+  <w:abstractNum w:abstractNumId="2" w15:restartNumberingAfterBreak="0">
     <w:nsid w:val="44F2447B"/>
     <w:multiLevelType w:val="hybridMultilevel"/>
     <w:tmpl w:val="B32A066C"/>
@@ -1417,7 +1465,7 @@
       </w:rPr>
     </w:lvl>
   </w:abstractNum>
-  <w:abstractNum w:abstractNumId="3">
+  <w:abstractNum w:abstractNumId="3" w15:restartNumberingAfterBreak="0">
     <w:nsid w:val="484960D0"/>
     <w:multiLevelType w:val="hybridMultilevel"/>
     <w:tmpl w:val="916EB382"/>
@@ -1530,7 +1578,7 @@
       </w:rPr>
     </w:lvl>
   </w:abstractNum>
-  <w:abstractNum w:abstractNumId="4">
+  <w:abstractNum w:abstractNumId="4" w15:restartNumberingAfterBreak="0">
     <w:nsid w:val="55DE7603"/>
     <w:multiLevelType w:val="hybridMultilevel"/>
     <w:tmpl w:val="5906B126"/>
@@ -1661,8 +1709,16 @@
 </w:numbering>
 </file>
 
+<file path=word/people.xml><?xml version="1.0" encoding="utf-8"?>
+<w15:people xmlns:wpc="http://schemas.microsoft.com/office/word/2010/wordprocessingCanvas" xmlns:cx="http://schemas.microsoft.com/office/drawing/2014/chartex" xmlns:cx1="http://schemas.microsoft.com/office/drawing/2015/9/8/chartex" xmlns:cx2="http://schemas.microsoft.com/office/drawing/2015/10/21/chartex" xmlns:cx3="http://schemas.microsoft.com/office/drawing/2016/5/9/chartex" xmlns:cx4="http://schemas.microsoft.com/office/drawing/2016/5/10/chartex" xmlns:cx5="http://schemas.microsoft.com/office/drawing/2016/5/11/chartex" xmlns:cx6="http://schemas.microsoft.com/office/drawing/2016/5/12/chartex" xmlns:cx7="http://schemas.microsoft.com/office/drawing/2016/5/13/chartex" xmlns:cx8="http://schemas.microsoft.com/office/drawing/2016/5/14/chartex" xmlns:mc="http://schemas.openxmlformats.org/markup-compatibility/2006" xmlns:aink="http://schemas.microsoft.com/office/drawing/2016/ink" xmlns:am3d="http://schemas.microsoft.com/office/drawing/2017/model3d" xmlns:o="urn:schemas-microsoft-com:office:office" xmlns:r="http://schemas.openxmlformats.org/officeDocument/2006/relationships" xmlns:m="http://schemas.openxmlformats.org/officeDocument/2006/math" xmlns:v="urn:schemas-microsoft-com:vml" xmlns:wp14="http://schemas.microsoft.com/office/word/2010/wordprocessingDrawing" xmlns:wp="http://schemas.openxmlformats.org/drawingml/2006/wordprocessingDrawing" xmlns:w10="urn:schemas-microsoft-com:office:word" xmlns:w="http://schemas.openxmlformats.org/wordprocessingml/2006/main" xmlns:w14="http://schemas.microsoft.com/office/word/2010/wordml" xmlns:w15="http://schemas.microsoft.com/office/word/2012/wordml" xmlns:w16cid="http://schemas.microsoft.com/office/word/2016/wordml/cid" xmlns:w16se="http://schemas.microsoft.com/office/word/2015/wordml/symex" xmlns:wpg="http://schemas.microsoft.com/office/word/2010/wordprocessingGroup" xmlns:wpi="http://schemas.microsoft.com/office/word/2010/wordprocessingInk" xmlns:wne="http://schemas.microsoft.com/office/word/2006/wordml" xmlns:wps="http://schemas.microsoft.com/office/word/2010/wordprocessingShape" mc:Ignorable="w14 w15 w16se w16cid wp14">
+  <w15:person w15:author="Buchanan, Erin M">
+    <w15:presenceInfo w15:providerId="Windows Live" w15:userId="245520d0-72e6-44b8-b90c-1c94bdd95622"/>
+  </w15:person>
+</w15:people>
+</file>
+
 <file path=word/styles.xml><?xml version="1.0" encoding="utf-8"?>
-<w:styles xmlns:mc="http://schemas.openxmlformats.org/markup-compatibility/2006" xmlns:r="http://schemas.openxmlformats.org/officeDocument/2006/relationships" xmlns:w="http://schemas.openxmlformats.org/wordprocessingml/2006/main" xmlns:w14="http://schemas.microsoft.com/office/word/2010/wordml" xmlns:w15="http://schemas.microsoft.com/office/word/2012/wordml" mc:Ignorable="w14 w15">
+<w:styles xmlns:mc="http://schemas.openxmlformats.org/markup-compatibility/2006" xmlns:r="http://schemas.openxmlformats.org/officeDocument/2006/relationships" xmlns:w="http://schemas.openxmlformats.org/wordprocessingml/2006/main" xmlns:w14="http://schemas.microsoft.com/office/word/2010/wordml" xmlns:w15="http://schemas.microsoft.com/office/word/2012/wordml" xmlns:w16cid="http://schemas.microsoft.com/office/word/2016/wordml/cid" xmlns:w16se="http://schemas.microsoft.com/office/word/2015/wordml/symex" mc:Ignorable="w14 w15 w16se w16cid">
   <w:docDefaults>
     <w:rPrDefault>
       <w:rPr>
@@ -1674,7 +1730,7 @@
     </w:rPrDefault>
     <w:pPrDefault/>
   </w:docDefaults>
-  <w:latentStyles w:defLockedState="0" w:defUIPriority="99" w:defSemiHidden="0" w:defUnhideWhenUsed="0" w:defQFormat="0" w:count="382">
+  <w:latentStyles w:defLockedState="0" w:defUIPriority="99" w:defSemiHidden="0" w:defUnhideWhenUsed="0" w:defQFormat="0" w:count="375">
     <w:lsdException w:name="Normal" w:uiPriority="0" w:qFormat="1"/>
     <w:lsdException w:name="heading 1" w:uiPriority="9" w:qFormat="1"/>
     <w:lsdException w:name="heading 2" w:semiHidden="1" w:uiPriority="9" w:unhideWhenUsed="1" w:qFormat="1"/>
@@ -1831,15 +1887,6 @@
     <w:lsdException w:name="Balloon Text" w:semiHidden="1" w:unhideWhenUsed="1"/>
     <w:lsdException w:name="Table Grid" w:uiPriority="59"/>
     <w:lsdException w:name="Table Theme" w:semiHidden="1" w:unhideWhenUsed="1"/>
-    <w:lsdException w:name="Note Level 1" w:semiHidden="1" w:unhideWhenUsed="1"/>
-    <w:lsdException w:name="Note Level 2" w:semiHidden="1" w:unhideWhenUsed="1"/>
-    <w:lsdException w:name="Note Level 3" w:semiHidden="1" w:unhideWhenUsed="1"/>
-    <w:lsdException w:name="Note Level 4" w:semiHidden="1" w:unhideWhenUsed="1"/>
-    <w:lsdException w:name="Note Level 5" w:semiHidden="1" w:unhideWhenUsed="1"/>
-    <w:lsdException w:name="Note Level 6" w:semiHidden="1" w:unhideWhenUsed="1"/>
-    <w:lsdException w:name="Note Level 7" w:semiHidden="1" w:unhideWhenUsed="1"/>
-    <w:lsdException w:name="Note Level 8" w:semiHidden="1" w:unhideWhenUsed="1"/>
-    <w:lsdException w:name="Note Level 9" w:semiHidden="1" w:unhideWhenUsed="1"/>
     <w:lsdException w:name="Placeholder Text" w:semiHidden="1"/>
     <w:lsdException w:name="No Spacing" w:uiPriority="1" w:qFormat="1"/>
     <w:lsdException w:name="Light Shading" w:uiPriority="60"/>
@@ -2099,6 +2146,98 @@
       <w:ind w:left="720"/>
       <w:contextualSpacing/>
     </w:pPr>
+  </w:style>
+  <w:style w:type="character" w:styleId="CommentReference">
+    <w:name w:val="annotation reference"/>
+    <w:basedOn w:val="DefaultParagraphFont"/>
+    <w:uiPriority w:val="99"/>
+    <w:semiHidden/>
+    <w:unhideWhenUsed/>
+    <w:rsid w:val="000177FB"/>
+    <w:rPr>
+      <w:sz w:val="16"/>
+      <w:szCs w:val="16"/>
+    </w:rPr>
+  </w:style>
+  <w:style w:type="paragraph" w:styleId="CommentText">
+    <w:name w:val="annotation text"/>
+    <w:basedOn w:val="Normal"/>
+    <w:link w:val="CommentTextChar"/>
+    <w:uiPriority w:val="99"/>
+    <w:semiHidden/>
+    <w:unhideWhenUsed/>
+    <w:rsid w:val="000177FB"/>
+    <w:rPr>
+      <w:sz w:val="20"/>
+      <w:szCs w:val="20"/>
+    </w:rPr>
+  </w:style>
+  <w:style w:type="character" w:customStyle="1" w:styleId="CommentTextChar">
+    <w:name w:val="Comment Text Char"/>
+    <w:basedOn w:val="DefaultParagraphFont"/>
+    <w:link w:val="CommentText"/>
+    <w:uiPriority w:val="99"/>
+    <w:semiHidden/>
+    <w:rsid w:val="000177FB"/>
+    <w:rPr>
+      <w:sz w:val="20"/>
+      <w:szCs w:val="20"/>
+    </w:rPr>
+  </w:style>
+  <w:style w:type="paragraph" w:styleId="CommentSubject">
+    <w:name w:val="annotation subject"/>
+    <w:basedOn w:val="CommentText"/>
+    <w:next w:val="CommentText"/>
+    <w:link w:val="CommentSubjectChar"/>
+    <w:uiPriority w:val="99"/>
+    <w:semiHidden/>
+    <w:unhideWhenUsed/>
+    <w:rsid w:val="000177FB"/>
+    <w:rPr>
+      <w:b/>
+      <w:bCs/>
+    </w:rPr>
+  </w:style>
+  <w:style w:type="character" w:customStyle="1" w:styleId="CommentSubjectChar">
+    <w:name w:val="Comment Subject Char"/>
+    <w:basedOn w:val="CommentTextChar"/>
+    <w:link w:val="CommentSubject"/>
+    <w:uiPriority w:val="99"/>
+    <w:semiHidden/>
+    <w:rsid w:val="000177FB"/>
+    <w:rPr>
+      <w:b/>
+      <w:bCs/>
+      <w:sz w:val="20"/>
+      <w:szCs w:val="20"/>
+    </w:rPr>
+  </w:style>
+  <w:style w:type="paragraph" w:styleId="BalloonText">
+    <w:name w:val="Balloon Text"/>
+    <w:basedOn w:val="Normal"/>
+    <w:link w:val="BalloonTextChar"/>
+    <w:uiPriority w:val="99"/>
+    <w:semiHidden/>
+    <w:unhideWhenUsed/>
+    <w:rsid w:val="000177FB"/>
+    <w:rPr>
+      <w:rFonts w:cs="Times New Roman"/>
+      <w:sz w:val="18"/>
+      <w:szCs w:val="18"/>
+    </w:rPr>
+  </w:style>
+  <w:style w:type="character" w:customStyle="1" w:styleId="BalloonTextChar">
+    <w:name w:val="Balloon Text Char"/>
+    <w:basedOn w:val="DefaultParagraphFont"/>
+    <w:link w:val="BalloonText"/>
+    <w:uiPriority w:val="99"/>
+    <w:semiHidden/>
+    <w:rsid w:val="000177FB"/>
+    <w:rPr>
+      <w:rFonts w:cs="Times New Roman"/>
+      <w:sz w:val="18"/>
+      <w:szCs w:val="18"/>
+    </w:rPr>
   </w:style>
 </w:styles>
 </file>

</xml_diff>

<commit_message>
here's some updates form our meeting
</commit_message>
<xml_diff>
--- a/list of exp.docx
+++ b/list of exp.docx
@@ -585,8 +585,14 @@
           <w:ilvl w:val="0"/>
           <w:numId w:val="2"/>
         </w:numPr>
-      </w:pPr>
-      <w:r>
+        <w:rPr>
+          <w:highlight w:val="yellow"/>
+        </w:rPr>
+      </w:pPr>
+      <w:r>
+        <w:rPr>
+          <w:highlight w:val="yellow"/>
+        </w:rPr>
         <w:t>Version A versus B – would answer if the number helped them guess or not</w:t>
       </w:r>
     </w:p>
@@ -597,8 +603,14 @@
           <w:ilvl w:val="1"/>
           <w:numId w:val="2"/>
         </w:numPr>
-      </w:pPr>
-      <w:r>
+        <w:rPr>
+          <w:highlight w:val="yellow"/>
+        </w:rPr>
+      </w:pPr>
+      <w:r>
+        <w:rPr>
+          <w:highlight w:val="yellow"/>
+        </w:rPr>
         <w:t xml:space="preserve">Multilevel log regression </w:t>
       </w:r>
     </w:p>
@@ -609,8 +621,14 @@
           <w:ilvl w:val="1"/>
           <w:numId w:val="2"/>
         </w:numPr>
-      </w:pPr>
-      <w:r>
+        <w:rPr>
+          <w:highlight w:val="yellow"/>
+        </w:rPr>
+      </w:pPr>
+      <w:r>
+        <w:rPr>
+          <w:highlight w:val="yellow"/>
+        </w:rPr>
         <w:t>Random: participant, word?</w:t>
       </w:r>
     </w:p>
@@ -621,8 +639,14 @@
           <w:ilvl w:val="1"/>
           <w:numId w:val="2"/>
         </w:numPr>
-      </w:pPr>
-      <w:r>
+        <w:rPr>
+          <w:highlight w:val="yellow"/>
+        </w:rPr>
+      </w:pPr>
+      <w:r>
+        <w:rPr>
+          <w:highlight w:val="yellow"/>
+        </w:rPr>
         <w:t>IVs: Version, Points (sort of L, M, H words)</w:t>
       </w:r>
     </w:p>
@@ -633,8 +657,14 @@
           <w:ilvl w:val="1"/>
           <w:numId w:val="2"/>
         </w:numPr>
-      </w:pPr>
-      <w:r>
+        <w:rPr>
+          <w:highlight w:val="yellow"/>
+        </w:rPr>
+      </w:pPr>
+      <w:r>
+        <w:rPr>
+          <w:highlight w:val="yellow"/>
+        </w:rPr>
         <w:t>DV: correct (1) versus incorrect (0)</w:t>
       </w:r>
     </w:p>
@@ -797,25 +827,22 @@
         </w:numPr>
       </w:pPr>
       <w:r>
-        <w:t>Version D single</w:t>
+        <w:t>Version D singles versus Groups</w:t>
+      </w:r>
+    </w:p>
+    <w:p>
+      <w:pPr>
+        <w:pStyle w:val="ListParagraph"/>
+        <w:numPr>
+          <w:ilvl w:val="1"/>
+          <w:numId w:val="2"/>
+        </w:numPr>
+      </w:pPr>
+      <w:r>
+        <w:t xml:space="preserve">Multilevel regression </w:t>
       </w:r>
       <w:bookmarkStart w:id="1" w:name="_GoBack"/>
       <w:bookmarkEnd w:id="1"/>
-      <w:r>
-        <w:t>s versus Groups</w:t>
-      </w:r>
-    </w:p>
-    <w:p>
-      <w:pPr>
-        <w:pStyle w:val="ListParagraph"/>
-        <w:numPr>
-          <w:ilvl w:val="1"/>
-          <w:numId w:val="2"/>
-        </w:numPr>
-      </w:pPr>
-      <w:r>
-        <w:t xml:space="preserve">Multilevel regression </w:t>
-      </w:r>
     </w:p>
     <w:p>
       <w:pPr>

</xml_diff>